<commit_message>
The final project: CO2 emissions.
Here is the colab notebook: https://colab.research.google.com/drive/1QIin51f2Tb5AWxolkxuh5s0LY4ygU39_#scrollTo=CRRvW5sIvfvh
</commit_message>
<xml_diff>
--- a/wink opdracht/Final project CO2 Emissions.docx
+++ b/wink opdracht/Final project CO2 Emissions.docx
@@ -194,7 +194,23 @@
           <w:szCs w:val="26"/>
           <w:lang w:val="en-GB"/>
         </w:rPr>
-        <w:t xml:space="preserve">olab repository for my code: </w:t>
+        <w:t xml:space="preserve">olab </w:t>
+      </w:r>
+      <w:r>
+        <w:rPr>
+          <w:sz w:val="26"/>
+          <w:szCs w:val="26"/>
+          <w:lang w:val="en-GB"/>
+        </w:rPr>
+        <w:t>notebook</w:t>
+      </w:r>
+      <w:r>
+        <w:rPr>
+          <w:sz w:val="26"/>
+          <w:szCs w:val="26"/>
+          <w:lang w:val="en-GB"/>
+        </w:rPr>
+        <w:t xml:space="preserve"> for my code: </w:t>
       </w:r>
       <w:hyperlink r:id="rId7" w:history="1">
         <w:r>
@@ -336,6 +352,14 @@
           <w:t>https://ourworldindata.org/grapher/co2-emissions-vs-gdp</w:t>
         </w:r>
       </w:hyperlink>
+      <w:r>
+        <w:rPr>
+          <w:sz w:val="26"/>
+          <w:szCs w:val="26"/>
+          <w:lang w:val="en-GB"/>
+        </w:rPr>
+        <w:t xml:space="preserve"> compared </w:t>
+      </w:r>
     </w:p>
     <w:p>
       <w:pPr>
@@ -350,9 +374,9 @@
           <w:noProof/>
         </w:rPr>
         <w:drawing>
-          <wp:inline distT="0" distB="0" distL="0" distR="0" wp14:anchorId="546C0F1D" wp14:editId="5D611540">
-            <wp:extent cx="5476875" cy="4196080"/>
-            <wp:effectExtent l="0" t="0" r="9525" b="0"/>
+          <wp:inline distT="0" distB="0" distL="0" distR="0" wp14:anchorId="546C0F1D" wp14:editId="56BC238C">
+            <wp:extent cx="5457646" cy="4196080"/>
+            <wp:effectExtent l="0" t="0" r="0" b="0"/>
             <wp:docPr id="698394312" name="Afbeelding 1"/>
             <wp:cNvGraphicFramePr>
               <a:graphicFrameLocks xmlns:a="http://schemas.openxmlformats.org/drawingml/2006/main" noChangeAspect="1"/>
@@ -361,7 +385,7 @@
               <a:graphicData uri="http://schemas.openxmlformats.org/drawingml/2006/picture">
                 <pic:pic xmlns:pic="http://schemas.openxmlformats.org/drawingml/2006/picture">
                   <pic:nvPicPr>
-                    <pic:cNvPr id="0" name="Picture 1"/>
+                    <pic:cNvPr id="698394312" name="Afbeelding 1"/>
                     <pic:cNvPicPr>
                       <a:picLocks noChangeAspect="1" noChangeArrowheads="1"/>
                     </pic:cNvPicPr>
@@ -374,7 +398,6 @@
                         </a:ext>
                       </a:extLst>
                     </a:blip>
-                    <a:srcRect/>
                     <a:stretch>
                       <a:fillRect/>
                     </a:stretch>
@@ -382,7 +405,7 @@
                   <pic:spPr bwMode="auto">
                     <a:xfrm>
                       <a:off x="0" y="0"/>
-                      <a:ext cx="5476875" cy="4196080"/>
+                      <a:ext cx="5457646" cy="4196080"/>
                     </a:xfrm>
                     <a:prstGeom prst="rect">
                       <a:avLst/>
@@ -473,17 +496,16 @@
           <w:szCs w:val="26"/>
           <w:lang w:val="en-GB"/>
         </w:rPr>
-        <w:t>They can be found in the notebook.</w:t>
-      </w:r>
-    </w:p>
-    <w:p>
-      <w:pPr>
-        <w:rPr>
-          <w:sz w:val="26"/>
-          <w:szCs w:val="26"/>
-          <w:lang w:val="en-GB"/>
-        </w:rPr>
-      </w:pPr>
+        <w:t>They can be found in the notebook</w:t>
+      </w:r>
+      <w:r>
+        <w:rPr>
+          <w:sz w:val="26"/>
+          <w:szCs w:val="26"/>
+          <w:lang w:val="en-GB"/>
+        </w:rPr>
+        <w:t>.</w:t>
+      </w:r>
     </w:p>
     <w:p>
       <w:pPr>
@@ -505,6 +527,7 @@
           <w:szCs w:val="48"/>
           <w:lang w:val="en-GB"/>
         </w:rPr>
+        <w:lastRenderedPageBreak/>
         <w:t xml:space="preserve"> Biggest strides in decreasing CO2 output.</w:t>
       </w:r>
     </w:p>

</xml_diff>